<commit_message>
Added pdf for Documentation in miniDB folder
</commit_message>
<xml_diff>
--- a/miniDB/Π18141 Σολανάκης Σπυρίδων Εγχειρίδιο παρουσίασης εργασίας στα ΣΔΒΣ 2023.docx
+++ b/miniDB/Π18141 Σολανάκης Σπυρίδων Εγχειρίδιο παρουσίασης εργασίας στα ΣΔΒΣ 2023.docx
@@ -132,7 +132,12 @@
         </w:rPr>
       </w:pPr>
       <w:r>
-        <w:rPr/>
+        <w:rPr>
+          <w:b/>
+          <w:i/>
+          <w:sz w:val="36"/>
+          <w:u w:val="single"/>
+        </w:rPr>
       </w:r>
     </w:p>
     <w:p>
@@ -455,7 +460,7 @@
           <w:sz w:val="28"/>
           <w:szCs w:val="28"/>
         </w:rPr>
-        <w:t>Εισαγωγή ………………………………………………………σελ. 3</w:t>
+        <w:t>Εισαγωγή …………………………………………………σελ. 3</w:t>
       </w:r>
     </w:p>
     <w:p>
@@ -487,28 +492,7 @@
           <w:sz w:val="28"/>
           <w:szCs w:val="28"/>
         </w:rPr>
-        <w:t xml:space="preserve"> </w:t>
-      </w:r>
-      <w:r>
-        <w:rPr>
-          <w:sz w:val="28"/>
-          <w:szCs w:val="28"/>
-        </w:rPr>
-        <w:t>(a) ..</w:t>
-      </w:r>
-      <w:r>
-        <w:rPr>
-          <w:sz w:val="28"/>
-          <w:szCs w:val="28"/>
-        </w:rPr>
-        <w:t xml:space="preserve">………………………………………………….σελ. </w:t>
-      </w:r>
-      <w:r>
-        <w:rPr>
-          <w:sz w:val="28"/>
-          <w:szCs w:val="28"/>
-        </w:rPr>
-        <w:t>4</w:t>
+        <w:t xml:space="preserve"> (a) ..…………………………………………….σελ. 4</w:t>
       </w:r>
     </w:p>
     <w:p>
@@ -540,14 +524,7 @@
           <w:sz w:val="28"/>
           <w:szCs w:val="28"/>
         </w:rPr>
-        <w:t xml:space="preserve">………………………………………………….σελ. </w:t>
-      </w:r>
-      <w:r>
-        <w:rPr>
-          <w:sz w:val="28"/>
-          <w:szCs w:val="28"/>
-        </w:rPr>
-        <w:t>6</w:t>
+        <w:t>…………………………………………….σελ. 6</w:t>
       </w:r>
     </w:p>
     <w:p>
@@ -568,21 +545,7 @@
           <w:sz w:val="28"/>
           <w:szCs w:val="28"/>
         </w:rPr>
-        <w:t>Θέμα 2ο (Unique)</w:t>
-      </w:r>
-      <w:r>
-        <w:rPr>
-          <w:sz w:val="28"/>
-          <w:szCs w:val="28"/>
-        </w:rPr>
-        <w:t xml:space="preserve">…………………………………………….σελ. </w:t>
-      </w:r>
-      <w:r>
-        <w:rPr>
-          <w:sz w:val="28"/>
-          <w:szCs w:val="28"/>
-        </w:rPr>
-        <w:t>9</w:t>
+        <w:t>Θέμα 2ο (Unique) ..…………………………………….σελ. 9</w:t>
       </w:r>
     </w:p>
     <w:p>
@@ -603,7 +566,7 @@
           <w:sz w:val="28"/>
           <w:szCs w:val="28"/>
         </w:rPr>
-        <w:t>Θεμα 2ο (a) …………………………………………………...σελ. 10</w:t>
+        <w:t>Θεμα 2ο (a) ...…………………………………………...σελ. 10</w:t>
       </w:r>
     </w:p>
     <w:p>
@@ -624,7 +587,14 @@
           <w:sz w:val="28"/>
           <w:szCs w:val="28"/>
         </w:rPr>
-        <w:t>Θέμα 2ο (b) ……………………………………………………σελ. 11</w:t>
+        <w:t>Θέμα 2ο (b) ...…………………………………………...σελ. 1</w:t>
+      </w:r>
+      <w:r>
+        <w:rPr>
+          <w:sz w:val="28"/>
+          <w:szCs w:val="28"/>
+        </w:rPr>
+        <w:t>2</w:t>
       </w:r>
     </w:p>
     <w:p>
@@ -645,14 +615,14 @@
           <w:sz w:val="28"/>
           <w:szCs w:val="28"/>
         </w:rPr>
-        <w:t xml:space="preserve">Βιβλιογραφία ..………………………………………………..σελ. </w:t>
-      </w:r>
-      <w:r>
-        <w:rPr>
-          <w:sz w:val="28"/>
-          <w:szCs w:val="28"/>
-        </w:rPr>
-        <w:t>15</w:t>
+        <w:t>Βιβλιογραφία .…………………………………………..σελ. 1</w:t>
+      </w:r>
+      <w:r>
+        <w:rPr>
+          <w:sz w:val="28"/>
+          <w:szCs w:val="28"/>
+        </w:rPr>
+        <w:t>7</w:t>
       </w:r>
     </w:p>
     <w:p>
@@ -1011,6 +981,61 @@
     <w:p>
       <w:pPr>
         <w:pStyle w:val="Normal"/>
+        <w:jc w:val="both"/>
+        <w:rPr>
+          <w:i w:val="false"/>
+          <w:i w:val="false"/>
+          <w:iCs w:val="false"/>
+          <w:sz w:val="28"/>
+          <w:szCs w:val="28"/>
+          <w:u w:val="none"/>
+        </w:rPr>
+      </w:pPr>
+      <w:r>
+        <w:rPr>
+          <w:i w:val="false"/>
+          <w:iCs w:val="false"/>
+          <w:sz w:val="28"/>
+          <w:szCs w:val="28"/>
+          <w:u w:val="none"/>
+        </w:rPr>
+        <w:t>Select * from instructor where dept_name not finance;</w:t>
+      </w:r>
+    </w:p>
+    <w:p>
+      <w:pPr>
+        <w:pStyle w:val="Normal"/>
+        <w:jc w:val="center"/>
+        <w:rPr/>
+      </w:pPr>
+      <w:r>
+        <w:rPr>
+          <w:b/>
+          <w:bCs/>
+          <w:i w:val="false"/>
+          <w:iCs w:val="false"/>
+          <w:sz w:val="22"/>
+          <w:szCs w:val="22"/>
+          <w:u w:val="single"/>
+        </w:rPr>
+        <w:t>Εικόνα 1:</w:t>
+      </w:r>
+      <w:r>
+        <w:rPr>
+          <w:b w:val="false"/>
+          <w:bCs w:val="false"/>
+          <w:i w:val="false"/>
+          <w:iCs w:val="false"/>
+          <w:sz w:val="22"/>
+          <w:szCs w:val="22"/>
+          <w:u w:val="none"/>
+        </w:rPr>
+        <w:t xml:space="preserve">    Χρήση του τελεστή NOT</w:t>
+      </w:r>
+    </w:p>
+    <w:p>
+      <w:pPr>
+        <w:pStyle w:val="Normal"/>
         <w:rPr>
           <w:sz w:val="28"/>
           <w:szCs w:val="28"/>
@@ -1022,15 +1047,15 @@
           <w:szCs w:val="28"/>
         </w:rPr>
         <w:drawing>
-          <wp:anchor behindDoc="0" distT="0" distB="0" distL="0" distR="0" simplePos="0" locked="0" layoutInCell="1" allowOverlap="1" relativeHeight="3">
+          <wp:anchor behindDoc="0" distT="0" distB="0" distL="0" distR="0" simplePos="0" locked="0" layoutInCell="1" allowOverlap="1" relativeHeight="2">
             <wp:simplePos x="0" y="0"/>
             <wp:positionH relativeFrom="column">
-              <wp:posOffset>929640</wp:posOffset>
+              <wp:posOffset>1132205</wp:posOffset>
             </wp:positionH>
             <wp:positionV relativeFrom="paragraph">
-              <wp:posOffset>73025</wp:posOffset>
+              <wp:posOffset>-67945</wp:posOffset>
             </wp:positionV>
-            <wp:extent cx="3641725" cy="4141470"/>
+            <wp:extent cx="3562985" cy="4051935"/>
             <wp:effectExtent l="0" t="0" r="0" b="0"/>
             <wp:wrapSquare wrapText="largest"/>
             <wp:docPr id="2" name="Image1" descr=""/>
@@ -1055,7 +1080,7 @@
                   <pic:spPr bwMode="auto">
                     <a:xfrm>
                       <a:off x="0" y="0"/>
-                      <a:ext cx="3641725" cy="4141470"/>
+                      <a:ext cx="3562985" cy="4051935"/>
                     </a:xfrm>
                     <a:prstGeom prst="rect">
                       <a:avLst/>
@@ -1080,172 +1105,192 @@
         </w:rPr>
       </w:pPr>
       <w:r>
-        <w:rPr/>
-      </w:r>
-    </w:p>
-    <w:p>
-      <w:pPr>
-        <w:pStyle w:val="Normal"/>
-        <w:rPr>
-          <w:b/>
-          <w:b/>
-          <w:bCs/>
-          <w:sz w:val="28"/>
-          <w:szCs w:val="28"/>
-        </w:rPr>
-      </w:pPr>
-      <w:r>
-        <w:rPr/>
-      </w:r>
-    </w:p>
-    <w:p>
-      <w:pPr>
-        <w:pStyle w:val="Normal"/>
-        <w:rPr>
-          <w:b/>
-          <w:b/>
-          <w:bCs/>
-          <w:sz w:val="28"/>
-          <w:szCs w:val="28"/>
-        </w:rPr>
-      </w:pPr>
-      <w:r>
-        <w:rPr/>
-      </w:r>
-    </w:p>
-    <w:p>
-      <w:pPr>
-        <w:pStyle w:val="Normal"/>
-        <w:rPr>
-          <w:b/>
-          <w:b/>
-          <w:bCs/>
-          <w:sz w:val="28"/>
-          <w:szCs w:val="28"/>
-        </w:rPr>
-      </w:pPr>
-      <w:r>
-        <w:rPr/>
-      </w:r>
-    </w:p>
-    <w:p>
-      <w:pPr>
-        <w:pStyle w:val="Normal"/>
-        <w:rPr>
-          <w:b/>
-          <w:b/>
-          <w:bCs/>
-          <w:sz w:val="28"/>
-          <w:szCs w:val="28"/>
-        </w:rPr>
-      </w:pPr>
-      <w:r>
-        <w:rPr/>
-      </w:r>
-    </w:p>
-    <w:p>
-      <w:pPr>
-        <w:pStyle w:val="Normal"/>
-        <w:rPr>
-          <w:b/>
-          <w:b/>
-          <w:bCs/>
-          <w:sz w:val="28"/>
-          <w:szCs w:val="28"/>
-        </w:rPr>
-      </w:pPr>
-      <w:r>
-        <w:rPr/>
-      </w:r>
-    </w:p>
-    <w:p>
-      <w:pPr>
-        <w:pStyle w:val="Normal"/>
-        <w:rPr>
-          <w:b/>
-          <w:b/>
-          <w:bCs/>
-          <w:sz w:val="28"/>
-          <w:szCs w:val="28"/>
-        </w:rPr>
-      </w:pPr>
-      <w:r>
-        <w:rPr/>
-      </w:r>
-    </w:p>
-    <w:p>
-      <w:pPr>
-        <w:pStyle w:val="Normal"/>
-        <w:rPr>
-          <w:b/>
-          <w:b/>
-          <w:bCs/>
-          <w:sz w:val="28"/>
-          <w:szCs w:val="28"/>
-        </w:rPr>
-      </w:pPr>
-      <w:r>
-        <w:rPr/>
-      </w:r>
-    </w:p>
-    <w:p>
-      <w:pPr>
-        <w:pStyle w:val="Normal"/>
-        <w:rPr>
-          <w:b/>
-          <w:b/>
-          <w:bCs/>
-          <w:sz w:val="28"/>
-          <w:szCs w:val="28"/>
-        </w:rPr>
-      </w:pPr>
-      <w:r>
-        <w:rPr/>
-      </w:r>
-    </w:p>
-    <w:p>
-      <w:pPr>
-        <w:pStyle w:val="Normal"/>
-        <w:rPr>
-          <w:b/>
-          <w:b/>
-          <w:bCs/>
-          <w:sz w:val="28"/>
-          <w:szCs w:val="28"/>
-        </w:rPr>
-      </w:pPr>
-      <w:r>
-        <w:rPr/>
-      </w:r>
-    </w:p>
-    <w:p>
-      <w:pPr>
-        <w:pStyle w:val="Normal"/>
-        <w:rPr>
-          <w:b/>
-          <w:b/>
-          <w:bCs/>
-          <w:sz w:val="28"/>
-          <w:szCs w:val="28"/>
-        </w:rPr>
-      </w:pPr>
-      <w:r>
-        <w:rPr/>
-      </w:r>
-    </w:p>
-    <w:p>
-      <w:pPr>
-        <w:pStyle w:val="Normal"/>
-        <w:rPr>
-          <w:b/>
-          <w:b/>
-          <w:bCs/>
-          <w:sz w:val="28"/>
-          <w:szCs w:val="28"/>
-        </w:rPr>
-      </w:pPr>
-      <w:r>
-        <w:rPr/>
+        <w:rPr>
+          <w:b/>
+          <w:bCs/>
+          <w:sz w:val="28"/>
+          <w:szCs w:val="28"/>
+        </w:rPr>
+      </w:r>
+    </w:p>
+    <w:p>
+      <w:pPr>
+        <w:pStyle w:val="Normal"/>
+        <w:rPr>
+          <w:b/>
+          <w:b/>
+          <w:bCs/>
+          <w:sz w:val="28"/>
+          <w:szCs w:val="28"/>
+        </w:rPr>
+      </w:pPr>
+      <w:r>
+        <w:rPr>
+          <w:b/>
+          <w:bCs/>
+          <w:sz w:val="28"/>
+          <w:szCs w:val="28"/>
+        </w:rPr>
+      </w:r>
+    </w:p>
+    <w:p>
+      <w:pPr>
+        <w:pStyle w:val="Normal"/>
+        <w:rPr>
+          <w:b/>
+          <w:b/>
+          <w:bCs/>
+          <w:sz w:val="28"/>
+          <w:szCs w:val="28"/>
+        </w:rPr>
+      </w:pPr>
+      <w:r>
+        <w:rPr>
+          <w:b/>
+          <w:bCs/>
+          <w:sz w:val="28"/>
+          <w:szCs w:val="28"/>
+        </w:rPr>
+      </w:r>
+    </w:p>
+    <w:p>
+      <w:pPr>
+        <w:pStyle w:val="Normal"/>
+        <w:rPr>
+          <w:b/>
+          <w:b/>
+          <w:bCs/>
+          <w:sz w:val="28"/>
+          <w:szCs w:val="28"/>
+        </w:rPr>
+      </w:pPr>
+      <w:r>
+        <w:rPr>
+          <w:b/>
+          <w:bCs/>
+          <w:sz w:val="28"/>
+          <w:szCs w:val="28"/>
+        </w:rPr>
+      </w:r>
+    </w:p>
+    <w:p>
+      <w:pPr>
+        <w:pStyle w:val="Normal"/>
+        <w:rPr>
+          <w:b/>
+          <w:b/>
+          <w:bCs/>
+          <w:sz w:val="28"/>
+          <w:szCs w:val="28"/>
+        </w:rPr>
+      </w:pPr>
+      <w:r>
+        <w:rPr>
+          <w:b/>
+          <w:bCs/>
+          <w:sz w:val="28"/>
+          <w:szCs w:val="28"/>
+        </w:rPr>
+      </w:r>
+    </w:p>
+    <w:p>
+      <w:pPr>
+        <w:pStyle w:val="Normal"/>
+        <w:rPr>
+          <w:b/>
+          <w:b/>
+          <w:bCs/>
+          <w:sz w:val="28"/>
+          <w:szCs w:val="28"/>
+        </w:rPr>
+      </w:pPr>
+      <w:r>
+        <w:rPr>
+          <w:b/>
+          <w:bCs/>
+          <w:sz w:val="28"/>
+          <w:szCs w:val="28"/>
+        </w:rPr>
+      </w:r>
+    </w:p>
+    <w:p>
+      <w:pPr>
+        <w:pStyle w:val="Normal"/>
+        <w:rPr>
+          <w:b/>
+          <w:b/>
+          <w:bCs/>
+          <w:sz w:val="28"/>
+          <w:szCs w:val="28"/>
+        </w:rPr>
+      </w:pPr>
+      <w:r>
+        <w:rPr>
+          <w:b/>
+          <w:bCs/>
+          <w:sz w:val="28"/>
+          <w:szCs w:val="28"/>
+        </w:rPr>
+      </w:r>
+    </w:p>
+    <w:p>
+      <w:pPr>
+        <w:pStyle w:val="Normal"/>
+        <w:rPr>
+          <w:b/>
+          <w:b/>
+          <w:bCs/>
+          <w:sz w:val="28"/>
+          <w:szCs w:val="28"/>
+        </w:rPr>
+      </w:pPr>
+      <w:r>
+        <w:rPr>
+          <w:b/>
+          <w:bCs/>
+          <w:sz w:val="28"/>
+          <w:szCs w:val="28"/>
+        </w:rPr>
+      </w:r>
+    </w:p>
+    <w:p>
+      <w:pPr>
+        <w:pStyle w:val="Normal"/>
+        <w:rPr>
+          <w:b/>
+          <w:b/>
+          <w:bCs/>
+          <w:sz w:val="28"/>
+          <w:szCs w:val="28"/>
+        </w:rPr>
+      </w:pPr>
+      <w:r>
+        <w:rPr>
+          <w:b/>
+          <w:bCs/>
+          <w:sz w:val="28"/>
+          <w:szCs w:val="28"/>
+        </w:rPr>
+      </w:r>
+    </w:p>
+    <w:p>
+      <w:pPr>
+        <w:pStyle w:val="Normal"/>
+        <w:rPr>
+          <w:b/>
+          <w:b/>
+          <w:bCs/>
+          <w:sz w:val="28"/>
+          <w:szCs w:val="28"/>
+        </w:rPr>
+      </w:pPr>
+      <w:r>
+        <w:rPr>
+          <w:b/>
+          <w:bCs/>
+          <w:sz w:val="28"/>
+          <w:szCs w:val="28"/>
+        </w:rPr>
       </w:r>
     </w:p>
     <w:p>
@@ -1352,14 +1397,33 @@
       </w:pPr>
       <w:r>
         <w:rPr>
-          <w:b w:val="false"/>
-          <w:bCs w:val="false"/>
           <w:i/>
           <w:iCs/>
-          <w:sz w:val="28"/>
-          <w:szCs w:val="28"/>
           <w:u w:val="single"/>
         </w:rPr>
+      </w:r>
+    </w:p>
+    <w:p>
+      <w:pPr>
+        <w:pStyle w:val="Normal"/>
+        <w:jc w:val="both"/>
+        <w:rPr>
+          <w:i/>
+          <w:i/>
+          <w:iCs/>
+          <w:u w:val="single"/>
+        </w:rPr>
+      </w:pPr>
+      <w:r>
+        <w:rPr>
+          <w:b w:val="false"/>
+          <w:bCs w:val="false"/>
+          <w:i/>
+          <w:iCs/>
+          <w:sz w:val="28"/>
+          <w:szCs w:val="28"/>
+          <w:u w:val="single"/>
+        </w:rPr>
         <w:t>Παράδειγμα χρήσης:</w:t>
       </w:r>
     </w:p>
@@ -1368,6 +1432,9 @@
         <w:pStyle w:val="Normal"/>
         <w:jc w:val="both"/>
         <w:rPr>
+          <w:i w:val="false"/>
+          <w:i w:val="false"/>
+          <w:iCs w:val="false"/>
           <w:sz w:val="28"/>
           <w:szCs w:val="28"/>
           <w:u w:val="none"/>
@@ -1375,12 +1442,28 @@
       </w:pPr>
       <w:r>
         <w:rPr>
+          <w:i w:val="false"/>
+          <w:iCs w:val="false"/>
           <w:sz w:val="28"/>
           <w:szCs w:val="28"/>
           <w:u w:val="none"/>
         </w:rPr>
+        <w:t>Select * from instructor where salary between 45000_and_75000;</w:t>
+      </w:r>
+    </w:p>
+    <w:p>
+      <w:pPr>
+        <w:pStyle w:val="Normal"/>
+        <w:jc w:val="center"/>
+        <w:rPr>
+          <w:sz w:val="28"/>
+          <w:szCs w:val="28"/>
+          <w:u w:val="none"/>
+        </w:rPr>
+      </w:pPr>
+      <w:r>
         <w:drawing>
-          <wp:anchor behindDoc="0" distT="0" distB="0" distL="0" distR="0" simplePos="0" locked="0" layoutInCell="1" allowOverlap="1" relativeHeight="4">
+          <wp:anchor behindDoc="0" distT="0" distB="0" distL="0" distR="0" simplePos="0" locked="0" layoutInCell="1" allowOverlap="1" relativeHeight="3">
             <wp:simplePos x="0" y="0"/>
             <wp:positionH relativeFrom="column">
               <wp:align>center</wp:align>
@@ -1388,7 +1471,7 @@
             <wp:positionV relativeFrom="paragraph">
               <wp:posOffset>635</wp:posOffset>
             </wp:positionV>
-            <wp:extent cx="5731510" cy="1998980"/>
+            <wp:extent cx="5372735" cy="1873885"/>
             <wp:effectExtent l="0" t="0" r="0" b="0"/>
             <wp:wrapSquare wrapText="largest"/>
             <wp:docPr id="3" name="Image2" descr=""/>
@@ -1413,7 +1496,7 @@
                   <pic:spPr bwMode="auto">
                     <a:xfrm>
                       <a:off x="0" y="0"/>
-                      <a:ext cx="5731510" cy="1998980"/>
+                      <a:ext cx="5372735" cy="1873885"/>
                     </a:xfrm>
                     <a:prstGeom prst="rect">
                       <a:avLst/>
@@ -1425,95 +1508,57 @@
           </wp:anchor>
         </w:drawing>
       </w:r>
-    </w:p>
-    <w:p>
-      <w:pPr>
-        <w:pStyle w:val="Normal"/>
-        <w:jc w:val="both"/>
-        <w:rPr>
-          <w:sz w:val="28"/>
-          <w:szCs w:val="28"/>
+      <w:r>
+        <w:rPr>
+          <w:b/>
+          <w:bCs/>
+          <w:i w:val="false"/>
+          <w:iCs w:val="false"/>
+          <w:sz w:val="22"/>
+          <w:szCs w:val="22"/>
+          <w:u w:val="single"/>
+        </w:rPr>
+        <w:t>Ε</w:t>
+      </w:r>
+      <w:r>
+        <w:rPr>
+          <w:b/>
+          <w:bCs/>
+          <w:i w:val="false"/>
+          <w:iCs w:val="false"/>
+          <w:sz w:val="22"/>
+          <w:szCs w:val="22"/>
+          <w:u w:val="single"/>
+        </w:rPr>
+        <w:t>ικόνα 2:</w:t>
+      </w:r>
+      <w:r>
+        <w:rPr>
+          <w:b w:val="false"/>
+          <w:bCs w:val="false"/>
+          <w:i w:val="false"/>
+          <w:iCs w:val="false"/>
+          <w:sz w:val="22"/>
+          <w:szCs w:val="22"/>
           <w:u w:val="none"/>
         </w:rPr>
-      </w:pPr>
-      <w:r>
-        <w:rPr>
-          <w:sz w:val="28"/>
-          <w:szCs w:val="28"/>
+        <w:t xml:space="preserve">    Χρήση του τελεστή </w:t>
+      </w:r>
+      <w:r>
+        <w:rPr>
+          <w:rFonts w:eastAsia="Calibri" w:cs="" w:cstheme="minorBidi" w:eastAsiaTheme="minorHAnsi"/>
+          <w:b w:val="false"/>
+          <w:bCs w:val="false"/>
+          <w:i w:val="false"/>
+          <w:iCs w:val="false"/>
+          <w:color w:val="auto"/>
+          <w:kern w:val="0"/>
+          <w:sz w:val="22"/>
+          <w:szCs w:val="22"/>
           <w:u w:val="none"/>
-        </w:rPr>
-      </w:r>
-    </w:p>
-    <w:p>
-      <w:pPr>
-        <w:pStyle w:val="Normal"/>
-        <w:jc w:val="both"/>
-        <w:rPr>
-          <w:sz w:val="28"/>
-          <w:szCs w:val="28"/>
-          <w:u w:val="none"/>
-        </w:rPr>
-      </w:pPr>
-      <w:r>
-        <w:rPr>
-          <w:sz w:val="28"/>
-          <w:szCs w:val="28"/>
-          <w:u w:val="none"/>
-        </w:rPr>
-      </w:r>
-    </w:p>
-    <w:p>
-      <w:pPr>
-        <w:pStyle w:val="Normal"/>
-        <w:jc w:val="both"/>
-        <w:rPr>
-          <w:sz w:val="28"/>
-          <w:szCs w:val="28"/>
-          <w:u w:val="none"/>
-        </w:rPr>
-      </w:pPr>
-      <w:r>
-        <w:rPr>
-          <w:sz w:val="28"/>
-          <w:szCs w:val="28"/>
-          <w:u w:val="none"/>
-        </w:rPr>
-      </w:r>
-    </w:p>
-    <w:p>
-      <w:pPr>
-        <w:pStyle w:val="Normal"/>
-        <w:jc w:val="both"/>
-        <w:rPr>
-          <w:sz w:val="28"/>
-          <w:szCs w:val="28"/>
-          <w:u w:val="none"/>
-        </w:rPr>
-      </w:pPr>
-      <w:r>
-        <w:rPr>
-          <w:sz w:val="28"/>
-          <w:szCs w:val="28"/>
-          <w:u w:val="none"/>
-        </w:rPr>
-      </w:r>
-    </w:p>
-    <w:p>
-      <w:pPr>
-        <w:pStyle w:val="Normal"/>
-        <w:jc w:val="both"/>
-        <w:rPr>
-          <w:sz w:val="28"/>
-          <w:szCs w:val="28"/>
-          <w:u w:val="none"/>
-        </w:rPr>
-      </w:pPr>
-      <w:r>
-        <w:rPr>
-          <w:sz w:val="28"/>
-          <w:szCs w:val="28"/>
-          <w:u w:val="none"/>
-        </w:rPr>
+          <w:lang w:val="el-GR" w:eastAsia="en-US" w:bidi="ar-SA"/>
+        </w:rPr>
+        <w:t xml:space="preserve"> BETWEEN</w:t>
       </w:r>
     </w:p>
     <w:p>
@@ -1859,32 +1904,33 @@
           <w:b w:val="false"/>
           <w:b w:val="false"/>
           <w:bCs w:val="false"/>
-        </w:rPr>
-      </w:pPr>
-      <w:r>
-        <w:rPr>
-          <w:b w:val="false"/>
-          <w:bCs w:val="false"/>
-        </w:rPr>
-      </w:r>
-    </w:p>
-    <w:p>
-      <w:pPr>
-        <w:pStyle w:val="Normal"/>
-        <w:jc w:val="both"/>
-        <w:rPr>
-          <w:b w:val="false"/>
-          <w:b w:val="false"/>
-          <w:bCs w:val="false"/>
-        </w:rPr>
-      </w:pPr>
-      <w:r>
-        <w:rPr>
-          <w:b w:val="false"/>
-          <w:bCs w:val="false"/>
-        </w:rPr>
+          <w:sz w:val="28"/>
+          <w:szCs w:val="28"/>
+        </w:rPr>
+      </w:pPr>
+      <w:r>
+        <w:rPr>
+          <w:b w:val="false"/>
+          <w:bCs w:val="false"/>
+          <w:sz w:val="28"/>
+          <w:szCs w:val="28"/>
+        </w:rPr>
+        <w:t>Select * from instructor where salary &gt; 85000 and dept_name = finance ;</w:t>
+      </w:r>
+    </w:p>
+    <w:p>
+      <w:pPr>
+        <w:pStyle w:val="Normal"/>
+        <w:jc w:val="center"/>
+        <w:rPr>
+          <w:b w:val="false"/>
+          <w:b w:val="false"/>
+          <w:bCs w:val="false"/>
+        </w:rPr>
+      </w:pPr>
+      <w:r>
         <w:drawing>
-          <wp:anchor behindDoc="0" distT="0" distB="0" distL="0" distR="0" simplePos="0" locked="0" layoutInCell="1" allowOverlap="1" relativeHeight="5">
+          <wp:anchor behindDoc="0" distT="0" distB="0" distL="0" distR="0" simplePos="0" locked="0" layoutInCell="1" allowOverlap="1" relativeHeight="4">
             <wp:simplePos x="0" y="0"/>
             <wp:positionH relativeFrom="column">
               <wp:align>center</wp:align>
@@ -1929,116 +1975,108 @@
           </wp:anchor>
         </w:drawing>
       </w:r>
-    </w:p>
-    <w:p>
-      <w:pPr>
-        <w:pStyle w:val="Normal"/>
-        <w:jc w:val="both"/>
-        <w:rPr>
-          <w:b w:val="false"/>
-          <w:b w:val="false"/>
-          <w:bCs w:val="false"/>
-        </w:rPr>
-      </w:pPr>
-      <w:r>
-        <w:rPr>
-          <w:b w:val="false"/>
-          <w:bCs w:val="false"/>
-        </w:rPr>
-      </w:r>
-    </w:p>
-    <w:p>
-      <w:pPr>
-        <w:pStyle w:val="Normal"/>
-        <w:jc w:val="both"/>
-        <w:rPr>
-          <w:b w:val="false"/>
-          <w:b w:val="false"/>
-          <w:bCs w:val="false"/>
-        </w:rPr>
-      </w:pPr>
-      <w:r>
-        <w:rPr>
-          <w:b w:val="false"/>
-          <w:bCs w:val="false"/>
-        </w:rPr>
-      </w:r>
-    </w:p>
-    <w:p>
-      <w:pPr>
-        <w:pStyle w:val="Normal"/>
-        <w:jc w:val="both"/>
-        <w:rPr>
-          <w:b w:val="false"/>
-          <w:b w:val="false"/>
-          <w:bCs w:val="false"/>
-        </w:rPr>
-      </w:pPr>
-      <w:r>
-        <w:rPr>
-          <w:b w:val="false"/>
-          <w:bCs w:val="false"/>
-        </w:rPr>
-      </w:r>
-    </w:p>
-    <w:p>
-      <w:pPr>
-        <w:pStyle w:val="Normal"/>
-        <w:jc w:val="both"/>
-        <w:rPr>
-          <w:b w:val="false"/>
-          <w:b w:val="false"/>
-          <w:bCs w:val="false"/>
-        </w:rPr>
-      </w:pPr>
-      <w:r>
-        <w:rPr>
-          <w:b w:val="false"/>
-          <w:bCs w:val="false"/>
-        </w:rPr>
-      </w:r>
-    </w:p>
-    <w:p>
-      <w:pPr>
-        <w:pStyle w:val="Normal"/>
-        <w:jc w:val="both"/>
-        <w:rPr>
-          <w:b w:val="false"/>
-          <w:b w:val="false"/>
-          <w:bCs w:val="false"/>
-        </w:rPr>
-      </w:pPr>
-      <w:r>
-        <w:rPr>
-          <w:b w:val="false"/>
-          <w:bCs w:val="false"/>
-        </w:rPr>
-      </w:r>
-    </w:p>
-    <w:p>
-      <w:pPr>
-        <w:pStyle w:val="Normal"/>
-        <w:jc w:val="center"/>
-        <w:rPr>
-          <w:b w:val="false"/>
-          <w:b w:val="false"/>
-          <w:bCs w:val="false"/>
-        </w:rPr>
-      </w:pPr>
-      <w:r>
-        <w:rPr>
-          <w:b/>
-          <w:bCs/>
+      <w:r>
+        <w:rPr>
+          <w:b/>
+          <w:bCs/>
+          <w:i w:val="false"/>
+          <w:iCs w:val="false"/>
+          <w:sz w:val="22"/>
+          <w:szCs w:val="22"/>
           <w:u w:val="single"/>
         </w:rPr>
-        <w:t>Εικόνα :</w:t>
-      </w:r>
-      <w:r>
-        <w:rPr>
-          <w:b w:val="false"/>
-          <w:bCs w:val="false"/>
-        </w:rPr>
-        <w:t xml:space="preserve"> ασασασασασ</w:t>
+        <w:t>Ε</w:t>
+      </w:r>
+      <w:r>
+        <w:rPr>
+          <w:b/>
+          <w:bCs/>
+          <w:i w:val="false"/>
+          <w:iCs w:val="false"/>
+          <w:sz w:val="22"/>
+          <w:szCs w:val="22"/>
+          <w:u w:val="single"/>
+        </w:rPr>
+        <w:t>ικόνα 3:</w:t>
+      </w:r>
+      <w:r>
+        <w:rPr>
+          <w:b w:val="false"/>
+          <w:bCs w:val="false"/>
+          <w:i w:val="false"/>
+          <w:iCs w:val="false"/>
+          <w:sz w:val="22"/>
+          <w:szCs w:val="22"/>
+          <w:u w:val="none"/>
+        </w:rPr>
+        <w:t xml:space="preserve">    Χρήση του τελεστή </w:t>
+      </w:r>
+      <w:r>
+        <w:rPr>
+          <w:rFonts w:eastAsia="Calibri" w:cs="" w:cstheme="minorBidi" w:eastAsiaTheme="minorHAnsi"/>
+          <w:b w:val="false"/>
+          <w:bCs w:val="false"/>
+          <w:i w:val="false"/>
+          <w:iCs w:val="false"/>
+          <w:color w:val="auto"/>
+          <w:kern w:val="0"/>
+          <w:sz w:val="22"/>
+          <w:szCs w:val="22"/>
+          <w:u w:val="none"/>
+          <w:lang w:val="el-GR" w:eastAsia="en-US" w:bidi="ar-SA"/>
+        </w:rPr>
+        <w:t>AND</w:t>
+      </w:r>
+    </w:p>
+    <w:p>
+      <w:pPr>
+        <w:pStyle w:val="Normal"/>
+        <w:jc w:val="both"/>
+        <w:rPr>
+          <w:b w:val="false"/>
+          <w:b w:val="false"/>
+          <w:bCs w:val="false"/>
+        </w:rPr>
+      </w:pPr>
+      <w:r>
+        <w:rPr>
+          <w:b w:val="false"/>
+          <w:bCs w:val="false"/>
+        </w:rPr>
+      </w:r>
+    </w:p>
+    <w:p>
+      <w:pPr>
+        <w:pStyle w:val="Normal"/>
+        <w:jc w:val="both"/>
+        <w:rPr>
+          <w:b w:val="false"/>
+          <w:b w:val="false"/>
+          <w:bCs w:val="false"/>
+        </w:rPr>
+      </w:pPr>
+      <w:r>
+        <w:rPr>
+          <w:b w:val="false"/>
+          <w:bCs w:val="false"/>
+        </w:rPr>
+      </w:r>
+    </w:p>
+    <w:p>
+      <w:pPr>
+        <w:pStyle w:val="Normal"/>
+        <w:jc w:val="both"/>
+        <w:rPr>
+          <w:b w:val="false"/>
+          <w:b w:val="false"/>
+          <w:bCs w:val="false"/>
+        </w:rPr>
+      </w:pPr>
+      <w:r>
+        <w:rPr>
+          <w:b w:val="false"/>
+          <w:bCs w:val="false"/>
+        </w:rPr>
       </w:r>
     </w:p>
     <w:p>
@@ -2254,13 +2292,18 @@
           <w:b w:val="false"/>
           <w:b w:val="false"/>
           <w:bCs w:val="false"/>
-        </w:rPr>
-      </w:pPr>
-      <w:r>
-        <w:rPr>
-          <w:b w:val="false"/>
-          <w:bCs w:val="false"/>
-        </w:rPr>
+          <w:sz w:val="28"/>
+          <w:szCs w:val="28"/>
+        </w:rPr>
+      </w:pPr>
+      <w:r>
+        <w:rPr>
+          <w:b w:val="false"/>
+          <w:bCs w:val="false"/>
+          <w:sz w:val="28"/>
+          <w:szCs w:val="28"/>
+        </w:rPr>
+        <w:t>Select * from instructor where salary &gt; 80000 or dept_name = biology ;</w:t>
       </w:r>
     </w:p>
     <w:p>
@@ -2268,13 +2311,14 @@
         <w:pStyle w:val="Normal"/>
         <w:jc w:val="center"/>
         <w:rPr>
-          <w:sz w:val="28"/>
-          <w:szCs w:val="28"/>
+          <w:b w:val="false"/>
+          <w:b w:val="false"/>
+          <w:bCs w:val="false"/>
         </w:rPr>
       </w:pPr>
       <w:r>
         <w:drawing>
-          <wp:anchor behindDoc="0" distT="0" distB="0" distL="0" distR="0" simplePos="0" locked="0" layoutInCell="1" allowOverlap="1" relativeHeight="6">
+          <wp:anchor behindDoc="0" distT="0" distB="0" distL="0" distR="0" simplePos="0" locked="0" layoutInCell="1" allowOverlap="1" relativeHeight="5">
             <wp:simplePos x="0" y="0"/>
             <wp:positionH relativeFrom="column">
               <wp:align>center</wp:align>
@@ -2323,6 +2367,8 @@
         <w:rPr>
           <w:b/>
           <w:bCs/>
+          <w:i w:val="false"/>
+          <w:iCs w:val="false"/>
           <w:sz w:val="22"/>
           <w:szCs w:val="22"/>
           <w:u w:val="single"/>
@@ -2333,20 +2379,41 @@
         <w:rPr>
           <w:b/>
           <w:bCs/>
+          <w:i w:val="false"/>
+          <w:iCs w:val="false"/>
           <w:sz w:val="22"/>
           <w:szCs w:val="22"/>
           <w:u w:val="single"/>
         </w:rPr>
-        <w:t>ικόνα :</w:t>
-      </w:r>
-      <w:r>
-        <w:rPr>
-          <w:b w:val="false"/>
-          <w:bCs w:val="false"/>
+        <w:t>ικόνα 4:</w:t>
+      </w:r>
+      <w:r>
+        <w:rPr>
+          <w:b w:val="false"/>
+          <w:bCs w:val="false"/>
+          <w:i w:val="false"/>
+          <w:iCs w:val="false"/>
           <w:sz w:val="22"/>
           <w:szCs w:val="22"/>
-        </w:rPr>
-        <w:t xml:space="preserve"> ασασασασα</w:t>
+          <w:u w:val="none"/>
+        </w:rPr>
+        <w:t xml:space="preserve">    Χρήση του τελεστή </w:t>
+      </w:r>
+      <w:r>
+        <w:rPr>
+          <w:rFonts w:eastAsia="Calibri" w:cs="" w:cstheme="minorBidi" w:eastAsiaTheme="minorHAnsi"/>
+          <w:b w:val="false"/>
+          <w:bCs w:val="false"/>
+          <w:i w:val="false"/>
+          <w:iCs w:val="false"/>
+          <w:color w:val="auto"/>
+          <w:kern w:val="0"/>
+          <w:sz w:val="22"/>
+          <w:szCs w:val="22"/>
+          <w:u w:val="none"/>
+          <w:lang w:val="el-GR" w:eastAsia="en-US" w:bidi="ar-SA"/>
+        </w:rPr>
+        <w:t>OR</w:t>
       </w:r>
       <w:r>
         <w:br w:type="page"/>
@@ -2527,51 +2594,41 @@
           <w:szCs w:val="28"/>
           <w:u w:val="single"/>
         </w:rPr>
-        <w:t>Παράδειγμα χρήσης</w:t>
-      </w:r>
-      <w:r>
-        <w:rPr>
-          <w:i/>
-          <w:iCs/>
-          <w:sz w:val="28"/>
-          <w:szCs w:val="28"/>
-          <w:u w:val="single"/>
-        </w:rPr>
-        <w:t>:</w:t>
-      </w:r>
-    </w:p>
-    <w:p>
-      <w:pPr>
-        <w:pStyle w:val="Normal"/>
-        <w:jc w:val="both"/>
-        <w:rPr>
-          <w:sz w:val="28"/>
-          <w:szCs w:val="28"/>
-        </w:rPr>
-      </w:pPr>
-      <w:r>
-        <w:rPr>
-          <w:sz w:val="28"/>
-          <w:szCs w:val="28"/>
-        </w:rPr>
-      </w:r>
-    </w:p>
-    <w:p>
-      <w:pPr>
-        <w:pStyle w:val="Normal"/>
-        <w:jc w:val="both"/>
-        <w:rPr>
-          <w:sz w:val="28"/>
-          <w:szCs w:val="28"/>
-        </w:rPr>
-      </w:pPr>
-      <w:r>
-        <w:rPr>
-          <w:sz w:val="28"/>
-          <w:szCs w:val="28"/>
-        </w:rPr>
+        <w:t>Παράδειγμα χρήσης:</w:t>
+      </w:r>
+    </w:p>
+    <w:p>
+      <w:pPr>
+        <w:pStyle w:val="Normal"/>
+        <w:jc w:val="both"/>
+        <w:rPr>
+          <w:sz w:val="28"/>
+          <w:szCs w:val="28"/>
+        </w:rPr>
+      </w:pPr>
+      <w:r>
+        <w:rPr>
+          <w:sz w:val="28"/>
+          <w:szCs w:val="28"/>
+        </w:rPr>
+        <w:t>Create table songs(id int primary key, name str unique, singer str);</w:t>
+      </w:r>
+    </w:p>
+    <w:p>
+      <w:pPr>
+        <w:pStyle w:val="Normal"/>
+        <w:jc w:val="center"/>
+        <w:rPr>
+          <w:b w:val="false"/>
+          <w:b w:val="false"/>
+          <w:bCs w:val="false"/>
+          <w:sz w:val="22"/>
+          <w:szCs w:val="22"/>
+        </w:rPr>
+      </w:pPr>
+      <w:r>
         <w:drawing>
-          <wp:anchor behindDoc="0" distT="0" distB="0" distL="0" distR="0" simplePos="0" locked="0" layoutInCell="1" allowOverlap="1" relativeHeight="7">
+          <wp:anchor behindDoc="0" distT="0" distB="0" distL="0" distR="0" simplePos="0" locked="0" layoutInCell="1" allowOverlap="1" relativeHeight="6">
             <wp:simplePos x="0" y="0"/>
             <wp:positionH relativeFrom="column">
               <wp:align>center</wp:align>
@@ -2616,19 +2673,6 @@
           </wp:anchor>
         </w:drawing>
       </w:r>
-    </w:p>
-    <w:p>
-      <w:pPr>
-        <w:pStyle w:val="Normal"/>
-        <w:jc w:val="center"/>
-        <w:rPr>
-          <w:b w:val="false"/>
-          <w:b w:val="false"/>
-          <w:bCs w:val="false"/>
-          <w:sz w:val="22"/>
-          <w:szCs w:val="22"/>
-        </w:rPr>
-      </w:pPr>
       <w:r>
         <w:rPr>
           <w:b/>
@@ -2637,16 +2681,39 @@
           <w:szCs w:val="22"/>
           <w:u w:val="single"/>
         </w:rPr>
-        <w:t>Εικόνα :</w:t>
-      </w:r>
-      <w:r>
-        <w:rPr>
-          <w:b w:val="false"/>
-          <w:bCs w:val="false"/>
+        <w:t>Ε</w:t>
+      </w:r>
+      <w:r>
+        <w:rPr>
+          <w:b/>
+          <w:bCs/>
           <w:sz w:val="22"/>
           <w:szCs w:val="22"/>
-        </w:rPr>
-        <w:t xml:space="preserve"> ασασασασασ</w:t>
+          <w:u w:val="single"/>
+        </w:rPr>
+        <w:t>ικόνα 5:</w:t>
+      </w:r>
+      <w:r>
+        <w:rPr>
+          <w:b w:val="false"/>
+          <w:bCs w:val="false"/>
+          <w:sz w:val="22"/>
+          <w:szCs w:val="22"/>
+        </w:rPr>
+        <w:t xml:space="preserve"> </w:t>
+      </w:r>
+      <w:r>
+        <w:rPr>
+          <w:rFonts w:eastAsia="Calibri" w:cs="" w:cstheme="minorBidi" w:eastAsiaTheme="minorHAnsi"/>
+          <w:b w:val="false"/>
+          <w:bCs w:val="false"/>
+          <w:color w:val="auto"/>
+          <w:kern w:val="0"/>
+          <w:sz w:val="22"/>
+          <w:szCs w:val="22"/>
+          <w:lang w:val="el-GR" w:eastAsia="en-US" w:bidi="ar-SA"/>
+        </w:rPr>
+        <w:t>Δημιουργία πίνακα με στήλη με το UNIQUE constraint. Η προσπάθεια εισαγωγής εγγραφής με διπλότυπο στη UNIQUE στήλη εγείρει εξαίρεση επειδή δεν επιτρέπεται λόγω του περιορισμού.</w:t>
       </w:r>
     </w:p>
     <w:p>
@@ -2847,21 +2914,11 @@
         </w:rPr>
       </w:pPr>
       <w:r>
-        <w:rPr/>
-      </w:r>
-    </w:p>
-    <w:p>
-      <w:pPr>
-        <w:pStyle w:val="Normal"/>
-        <w:jc w:val="both"/>
         <w:rPr>
           <w:sz w:val="28"/>
           <w:szCs w:val="28"/>
           <w:u w:val="none"/>
         </w:rPr>
-      </w:pPr>
-      <w:r>
-        <w:rPr/>
       </w:r>
     </w:p>
     <w:p>
@@ -2875,21 +2932,11 @@
         </w:rPr>
       </w:pPr>
       <w:r>
-        <w:rPr/>
-      </w:r>
-    </w:p>
-    <w:p>
-      <w:pPr>
-        <w:pStyle w:val="Normal"/>
-        <w:jc w:val="both"/>
         <w:rPr>
           <w:sz w:val="28"/>
           <w:szCs w:val="28"/>
           <w:u w:val="none"/>
         </w:rPr>
-      </w:pPr>
-      <w:r>
-        <w:rPr/>
       </w:r>
     </w:p>
     <w:p>
@@ -2903,21 +2950,65 @@
         </w:rPr>
       </w:pPr>
       <w:r>
-        <w:rPr/>
-      </w:r>
-    </w:p>
-    <w:p>
-      <w:pPr>
-        <w:pStyle w:val="Normal"/>
-        <w:jc w:val="both"/>
         <w:rPr>
           <w:sz w:val="28"/>
           <w:szCs w:val="28"/>
           <w:u w:val="none"/>
         </w:rPr>
-      </w:pPr>
-      <w:r>
-        <w:rPr/>
+      </w:r>
+    </w:p>
+    <w:p>
+      <w:pPr>
+        <w:pStyle w:val="Normal"/>
+        <w:jc w:val="both"/>
+        <w:rPr>
+          <w:sz w:val="28"/>
+          <w:szCs w:val="28"/>
+          <w:u w:val="none"/>
+        </w:rPr>
+      </w:pPr>
+      <w:r>
+        <w:rPr>
+          <w:sz w:val="28"/>
+          <w:szCs w:val="28"/>
+          <w:u w:val="none"/>
+        </w:rPr>
+      </w:r>
+    </w:p>
+    <w:p>
+      <w:pPr>
+        <w:pStyle w:val="Normal"/>
+        <w:jc w:val="both"/>
+        <w:rPr>
+          <w:sz w:val="28"/>
+          <w:szCs w:val="28"/>
+          <w:u w:val="none"/>
+        </w:rPr>
+      </w:pPr>
+      <w:r>
+        <w:rPr>
+          <w:sz w:val="28"/>
+          <w:szCs w:val="28"/>
+          <w:u w:val="none"/>
+        </w:rPr>
+      </w:r>
+    </w:p>
+    <w:p>
+      <w:pPr>
+        <w:pStyle w:val="Normal"/>
+        <w:jc w:val="both"/>
+        <w:rPr>
+          <w:sz w:val="28"/>
+          <w:szCs w:val="28"/>
+          <w:u w:val="none"/>
+        </w:rPr>
+      </w:pPr>
+      <w:r>
+        <w:rPr>
+          <w:sz w:val="28"/>
+          <w:szCs w:val="28"/>
+          <w:u w:val="none"/>
+        </w:rPr>
       </w:r>
     </w:p>
     <w:p>
@@ -2939,42 +3030,84 @@
           <w:szCs w:val="28"/>
           <w:u w:val="single"/>
         </w:rPr>
-        <w:t>Παράδειγμα χρήσης</w:t>
-      </w:r>
-      <w:r>
-        <w:rPr>
+        <w:t>Παράδειγμα χρήσης:</w:t>
+      </w:r>
+    </w:p>
+    <w:p>
+      <w:pPr>
+        <w:pStyle w:val="Normal"/>
+        <w:jc w:val="both"/>
+        <w:rPr>
+          <w:i w:val="false"/>
+          <w:i w:val="false"/>
+          <w:iCs w:val="false"/>
+          <w:sz w:val="28"/>
+          <w:szCs w:val="28"/>
+          <w:u w:val="none"/>
+        </w:rPr>
+      </w:pPr>
+      <w:r>
+        <w:rPr>
+          <w:i w:val="false"/>
+          <w:iCs w:val="false"/>
+          <w:sz w:val="28"/>
+          <w:szCs w:val="28"/>
+          <w:u w:val="none"/>
+        </w:rPr>
+        <w:t>Create table band(name str primary key, id int unique)</w:t>
+      </w:r>
+    </w:p>
+    <w:p>
+      <w:pPr>
+        <w:pStyle w:val="Normal"/>
+        <w:jc w:val="both"/>
+        <w:rPr>
+          <w:i w:val="false"/>
+          <w:i w:val="false"/>
+          <w:iCs w:val="false"/>
+          <w:sz w:val="28"/>
+          <w:szCs w:val="28"/>
+          <w:u w:val="none"/>
+        </w:rPr>
+      </w:pPr>
+      <w:r>
+        <w:rPr>
+          <w:i w:val="false"/>
+          <w:iCs w:val="false"/>
+          <w:sz w:val="28"/>
+          <w:szCs w:val="28"/>
+          <w:u w:val="none"/>
+        </w:rPr>
+        <w:t xml:space="preserve">Create index btreeband on band(id) using btree </w:t>
+      </w:r>
+    </w:p>
+    <w:p>
+      <w:pPr>
+        <w:pStyle w:val="Normal"/>
+        <w:jc w:val="both"/>
+        <w:rPr>
+          <w:i/>
           <w:i/>
           <w:iCs/>
-          <w:sz w:val="28"/>
-          <w:szCs w:val="28"/>
           <w:u w:val="single"/>
         </w:rPr>
-        <w:t>:</w:t>
-      </w:r>
-    </w:p>
-    <w:p>
-      <w:pPr>
-        <w:pStyle w:val="Normal"/>
-        <w:jc w:val="center"/>
-        <w:rPr>
-          <w:b w:val="false"/>
-          <w:b w:val="false"/>
-          <w:bCs w:val="false"/>
-          <w:sz w:val="22"/>
-          <w:szCs w:val="22"/>
-        </w:rPr>
-      </w:pPr>
-      <w:r>
+      </w:pPr>
+      <w:r>
+        <w:rPr>
+          <w:i/>
+          <w:iCs/>
+          <w:u w:val="single"/>
+        </w:rPr>
         <w:drawing>
-          <wp:anchor behindDoc="0" distT="0" distB="0" distL="0" distR="0" simplePos="0" locked="0" layoutInCell="1" allowOverlap="1" relativeHeight="8">
+          <wp:anchor behindDoc="0" distT="0" distB="0" distL="0" distR="0" simplePos="0" locked="0" layoutInCell="1" allowOverlap="1" relativeHeight="11">
             <wp:simplePos x="0" y="0"/>
             <wp:positionH relativeFrom="column">
-              <wp:align>center</wp:align>
+              <wp:align>left</wp:align>
             </wp:positionH>
             <wp:positionV relativeFrom="paragraph">
-              <wp:posOffset>635</wp:posOffset>
+              <wp:posOffset>-62865</wp:posOffset>
             </wp:positionV>
-            <wp:extent cx="6919595" cy="3270250"/>
+            <wp:extent cx="5731510" cy="6249035"/>
             <wp:effectExtent l="0" t="0" r="0" b="0"/>
             <wp:wrapSquare wrapText="largest"/>
             <wp:docPr id="7" name="Image6" descr=""/>
@@ -2999,7 +3132,7 @@
                   <pic:spPr bwMode="auto">
                     <a:xfrm>
                       <a:off x="0" y="0"/>
-                      <a:ext cx="6919595" cy="3270250"/>
+                      <a:ext cx="5731510" cy="6249035"/>
                     </a:xfrm>
                     <a:prstGeom prst="rect">
                       <a:avLst/>
@@ -3011,6 +3144,19 @@
           </wp:anchor>
         </w:drawing>
       </w:r>
+    </w:p>
+    <w:p>
+      <w:pPr>
+        <w:pStyle w:val="Normal"/>
+        <w:jc w:val="center"/>
+        <w:rPr>
+          <w:b w:val="false"/>
+          <w:b w:val="false"/>
+          <w:bCs w:val="false"/>
+          <w:sz w:val="22"/>
+          <w:szCs w:val="22"/>
+        </w:rPr>
+      </w:pPr>
       <w:r>
         <w:rPr>
           <w:b/>
@@ -3019,26 +3165,16 @@
           <w:szCs w:val="22"/>
           <w:u w:val="single"/>
         </w:rPr>
-        <w:t>Ε</w:t>
-      </w:r>
-      <w:r>
-        <w:rPr>
-          <w:b/>
-          <w:bCs/>
+        <w:t>Εικόνα 6:</w:t>
+      </w:r>
+      <w:r>
+        <w:rPr>
+          <w:b w:val="false"/>
+          <w:bCs w:val="false"/>
           <w:sz w:val="22"/>
           <w:szCs w:val="22"/>
-          <w:u w:val="single"/>
-        </w:rPr>
-        <w:t>ικόνα :</w:t>
-      </w:r>
-      <w:r>
-        <w:rPr>
-          <w:b w:val="false"/>
-          <w:bCs w:val="false"/>
-          <w:sz w:val="22"/>
-          <w:szCs w:val="22"/>
-        </w:rPr>
-        <w:t xml:space="preserve"> ασασασασασ</w:t>
+        </w:rPr>
+        <w:t xml:space="preserve"> Χρήση ευρετηρίου Β+Δένδρου σε στήλη  το UNIQUE constraint</w:t>
       </w:r>
     </w:p>
     <w:p>
@@ -3060,16 +3196,70 @@
           <w:sz w:val="32"/>
           <w:szCs w:val="32"/>
         </w:rPr>
-        <w:t>(</w:t>
-      </w:r>
-      <w:r>
-        <w:rPr>
+      </w:r>
+    </w:p>
+    <w:p>
+      <w:pPr>
+        <w:pStyle w:val="Normal"/>
+        <w:jc w:val="both"/>
+        <w:rPr>
+          <w:b/>
           <w:b/>
           <w:bCs/>
           <w:sz w:val="32"/>
           <w:szCs w:val="32"/>
         </w:rPr>
-        <w:t>b)</w:t>
+      </w:pPr>
+      <w:r>
+        <w:rPr>
+          <w:b/>
+          <w:bCs/>
+          <w:sz w:val="32"/>
+          <w:szCs w:val="32"/>
+        </w:rPr>
+      </w:r>
+    </w:p>
+    <w:p>
+      <w:pPr>
+        <w:pStyle w:val="Normal"/>
+        <w:jc w:val="both"/>
+        <w:rPr>
+          <w:b/>
+          <w:b/>
+          <w:bCs/>
+          <w:sz w:val="32"/>
+          <w:szCs w:val="32"/>
+        </w:rPr>
+      </w:pPr>
+      <w:r>
+        <w:rPr>
+          <w:b/>
+          <w:bCs/>
+          <w:sz w:val="32"/>
+          <w:szCs w:val="32"/>
+        </w:rPr>
+      </w:r>
+    </w:p>
+    <w:p>
+      <w:pPr>
+        <w:pStyle w:val="Normal"/>
+        <w:jc w:val="both"/>
+        <w:rPr>
+          <w:b/>
+          <w:b/>
+          <w:bCs/>
+          <w:sz w:val="32"/>
+          <w:szCs w:val="32"/>
+        </w:rPr>
+      </w:pPr>
+      <w:r>
+        <w:rPr>
+          <w:b/>
+          <w:bCs/>
+          <w:sz w:val="32"/>
+          <w:szCs w:val="32"/>
+        </w:rPr>
+        <w:t>(b)</w:t>
       </w:r>
     </w:p>
     <w:p>
@@ -3565,6 +3755,51 @@
       <w:pPr>
         <w:pStyle w:val="Normal"/>
         <w:jc w:val="both"/>
+        <w:rPr>
+          <w:sz w:val="28"/>
+          <w:szCs w:val="28"/>
+        </w:rPr>
+      </w:pPr>
+      <w:r>
+        <w:rPr>
+          <w:sz w:val="28"/>
+          <w:szCs w:val="28"/>
+        </w:rPr>
+      </w:r>
+    </w:p>
+    <w:p>
+      <w:pPr>
+        <w:pStyle w:val="Normal"/>
+        <w:rPr>
+          <w:sz w:val="28"/>
+          <w:szCs w:val="28"/>
+        </w:rPr>
+      </w:pPr>
+      <w:r>
+        <w:rPr>
+          <w:sz w:val="28"/>
+          <w:szCs w:val="28"/>
+        </w:rPr>
+      </w:r>
+    </w:p>
+    <w:p>
+      <w:pPr>
+        <w:pStyle w:val="Normal"/>
+        <w:rPr>
+          <w:sz w:val="28"/>
+          <w:szCs w:val="28"/>
+        </w:rPr>
+      </w:pPr>
+      <w:r>
+        <w:rPr>
+          <w:sz w:val="28"/>
+          <w:szCs w:val="28"/>
+        </w:rPr>
+      </w:r>
+    </w:p>
+    <w:p>
+      <w:pPr>
+        <w:pStyle w:val="Normal"/>
         <w:rPr>
           <w:sz w:val="28"/>
           <w:szCs w:val="28"/>
@@ -3631,6 +3866,7 @@
           <w:sz w:val="28"/>
           <w:szCs w:val="28"/>
         </w:rPr>
+        <w:t>Create index hfifa on fifa(id) using hash</w:t>
       </w:r>
     </w:p>
     <w:p>
@@ -3644,7 +3880,7 @@
       </w:pPr>
       <w:r>
         <w:drawing>
-          <wp:anchor behindDoc="0" distT="0" distB="0" distL="0" distR="0" simplePos="0" locked="0" layoutInCell="1" allowOverlap="1" relativeHeight="9">
+          <wp:anchor behindDoc="0" distT="0" distB="0" distL="0" distR="0" simplePos="0" locked="0" layoutInCell="1" allowOverlap="1" relativeHeight="7">
             <wp:simplePos x="0" y="0"/>
             <wp:positionH relativeFrom="column">
               <wp:align>center</wp:align>
@@ -3652,7 +3888,7 @@
             <wp:positionV relativeFrom="paragraph">
               <wp:posOffset>635</wp:posOffset>
             </wp:positionV>
-            <wp:extent cx="7112635" cy="1753235"/>
+            <wp:extent cx="7303135" cy="1800225"/>
             <wp:effectExtent l="0" t="0" r="0" b="0"/>
             <wp:wrapSquare wrapText="largest"/>
             <wp:docPr id="8" name="Image7" descr=""/>
@@ -3677,7 +3913,7 @@
                   <pic:spPr bwMode="auto">
                     <a:xfrm>
                       <a:off x="0" y="0"/>
-                      <a:ext cx="7112635" cy="1753235"/>
+                      <a:ext cx="7303135" cy="1800225"/>
                     </a:xfrm>
                     <a:prstGeom prst="rect">
                       <a:avLst/>
@@ -3707,7 +3943,7 @@
           <w:szCs w:val="22"/>
           <w:u w:val="single"/>
         </w:rPr>
-        <w:t>ικόνα :</w:t>
+        <w:t>ικόνα 7:</w:t>
       </w:r>
       <w:r>
         <w:rPr>
@@ -3716,7 +3952,7 @@
           <w:sz w:val="22"/>
           <w:szCs w:val="22"/>
         </w:rPr>
-        <w:t xml:space="preserve"> ασασασασασ</w:t>
+        <w:t xml:space="preserve"> Δημιουργία ευρετηρίου κατακερματισμού στο Primary Key</w:t>
       </w:r>
     </w:p>
     <w:p>
@@ -3730,7 +3966,7 @@
       </w:pPr>
       <w:r>
         <w:drawing>
-          <wp:anchor behindDoc="0" distT="0" distB="0" distL="0" distR="0" simplePos="0" locked="0" layoutInCell="1" allowOverlap="1" relativeHeight="10">
+          <wp:anchor behindDoc="0" distT="0" distB="0" distL="0" distR="0" simplePos="0" locked="0" layoutInCell="1" allowOverlap="1" relativeHeight="8">
             <wp:simplePos x="0" y="0"/>
             <wp:positionH relativeFrom="column">
               <wp:posOffset>-694690</wp:posOffset>
@@ -3738,7 +3974,7 @@
             <wp:positionV relativeFrom="paragraph">
               <wp:posOffset>635</wp:posOffset>
             </wp:positionV>
-            <wp:extent cx="7066280" cy="2051050"/>
+            <wp:extent cx="7247890" cy="2103755"/>
             <wp:effectExtent l="0" t="0" r="0" b="0"/>
             <wp:wrapSquare wrapText="largest"/>
             <wp:docPr id="9" name="Image8" descr=""/>
@@ -3763,7 +3999,7 @@
                   <pic:spPr bwMode="auto">
                     <a:xfrm>
                       <a:off x="0" y="0"/>
-                      <a:ext cx="7066280" cy="2051050"/>
+                      <a:ext cx="7247890" cy="2103755"/>
                     </a:xfrm>
                     <a:prstGeom prst="rect">
                       <a:avLst/>
@@ -3793,7 +4029,7 @@
           <w:szCs w:val="22"/>
           <w:u w:val="single"/>
         </w:rPr>
-        <w:t>ικόνα :</w:t>
+        <w:t>ικόνα 8:</w:t>
       </w:r>
       <w:r>
         <w:rPr>
@@ -3802,37 +4038,20 @@
           <w:sz w:val="22"/>
           <w:szCs w:val="22"/>
         </w:rPr>
-        <w:t xml:space="preserve"> ασασασασασ</w:t>
-      </w:r>
-    </w:p>
-    <w:p>
-      <w:pPr>
-        <w:pStyle w:val="Normal"/>
-        <w:rPr>
-          <w:sz w:val="28"/>
-          <w:szCs w:val="28"/>
-        </w:rPr>
-      </w:pPr>
-      <w:r>
-        <w:rPr>
-          <w:sz w:val="28"/>
-          <w:szCs w:val="28"/>
-        </w:rPr>
-      </w:r>
-    </w:p>
-    <w:p>
-      <w:pPr>
-        <w:pStyle w:val="Normal"/>
-        <w:rPr>
-          <w:sz w:val="28"/>
-          <w:szCs w:val="28"/>
-        </w:rPr>
-      </w:pPr>
-      <w:r>
-        <w:rPr>
-          <w:sz w:val="28"/>
-          <w:szCs w:val="28"/>
-        </w:rPr>
+        <w:t xml:space="preserve"> </w:t>
+      </w:r>
+      <w:r>
+        <w:rPr>
+          <w:rFonts w:eastAsia="Calibri" w:cs="" w:cstheme="minorBidi" w:eastAsiaTheme="minorHAnsi"/>
+          <w:b w:val="false"/>
+          <w:bCs w:val="false"/>
+          <w:color w:val="auto"/>
+          <w:kern w:val="0"/>
+          <w:sz w:val="22"/>
+          <w:szCs w:val="22"/>
+          <w:lang w:val="el-GR" w:eastAsia="en-US" w:bidi="ar-SA"/>
+        </w:rPr>
+        <w:t>Αναζήτηση με ερώτηση ταυτότητας στη στήλη του PK που υποστηρίζεται από hash index.</w:t>
       </w:r>
     </w:p>
     <w:p>
@@ -3861,7 +4080,7 @@
       </w:pPr>
       <w:r>
         <w:drawing>
-          <wp:anchor behindDoc="0" distT="0" distB="0" distL="0" distR="0" simplePos="0" locked="0" layoutInCell="1" allowOverlap="1" relativeHeight="11">
+          <wp:anchor behindDoc="0" distT="0" distB="0" distL="0" distR="0" simplePos="0" locked="0" layoutInCell="1" allowOverlap="1" relativeHeight="9">
             <wp:simplePos x="0" y="0"/>
             <wp:positionH relativeFrom="column">
               <wp:align>center</wp:align>
@@ -3869,7 +4088,7 @@
             <wp:positionV relativeFrom="paragraph">
               <wp:posOffset>635</wp:posOffset>
             </wp:positionV>
-            <wp:extent cx="6492875" cy="2166620"/>
+            <wp:extent cx="6678930" cy="2228850"/>
             <wp:effectExtent l="0" t="0" r="0" b="0"/>
             <wp:wrapSquare wrapText="largest"/>
             <wp:docPr id="10" name="Image9" descr=""/>
@@ -3894,7 +4113,7 @@
                   <pic:spPr bwMode="auto">
                     <a:xfrm>
                       <a:off x="0" y="0"/>
-                      <a:ext cx="6492875" cy="2166620"/>
+                      <a:ext cx="6678930" cy="2228850"/>
                     </a:xfrm>
                     <a:prstGeom prst="rect">
                       <a:avLst/>
@@ -3924,7 +4143,7 @@
           <w:szCs w:val="22"/>
           <w:u w:val="single"/>
         </w:rPr>
-        <w:t>ικόνα :</w:t>
+        <w:t>ικόνα 9:</w:t>
       </w:r>
       <w:r>
         <w:rPr>
@@ -3933,7 +4152,20 @@
           <w:sz w:val="22"/>
           <w:szCs w:val="22"/>
         </w:rPr>
-        <w:t xml:space="preserve"> ασασασασασ</w:t>
+        <w:t xml:space="preserve"> </w:t>
+      </w:r>
+      <w:r>
+        <w:rPr>
+          <w:rFonts w:eastAsia="Calibri" w:cs="" w:cstheme="minorBidi" w:eastAsiaTheme="minorHAnsi"/>
+          <w:b w:val="false"/>
+          <w:bCs w:val="false"/>
+          <w:color w:val="auto"/>
+          <w:kern w:val="0"/>
+          <w:sz w:val="22"/>
+          <w:szCs w:val="22"/>
+          <w:lang w:val="el-GR" w:eastAsia="en-US" w:bidi="ar-SA"/>
+        </w:rPr>
+        <w:t>Αν γίνει ερώτηση διαστήματος στη στήλη που υποστηρίζεται από ευρετήριο κατακερματισμού τότε θα γίνει σειριακή αναζήτηση για να βρεθεί το αποτέλεσμα</w:t>
       </w:r>
     </w:p>
     <w:p>
@@ -3947,7 +4179,7 @@
       </w:pPr>
       <w:r>
         <w:drawing>
-          <wp:anchor behindDoc="0" distT="0" distB="0" distL="0" distR="0" simplePos="0" locked="0" layoutInCell="1" allowOverlap="1" relativeHeight="12">
+          <wp:anchor behindDoc="0" distT="0" distB="0" distL="0" distR="0" simplePos="0" locked="0" layoutInCell="1" allowOverlap="1" relativeHeight="10">
             <wp:simplePos x="0" y="0"/>
             <wp:positionH relativeFrom="column">
               <wp:align>center</wp:align>
@@ -3955,7 +4187,7 @@
             <wp:positionV relativeFrom="paragraph">
               <wp:posOffset>635</wp:posOffset>
             </wp:positionV>
-            <wp:extent cx="6438265" cy="2964815"/>
+            <wp:extent cx="7449185" cy="3430270"/>
             <wp:effectExtent l="0" t="0" r="0" b="0"/>
             <wp:wrapSquare wrapText="largest"/>
             <wp:docPr id="11" name="Image10" descr=""/>
@@ -3980,7 +4212,7 @@
                   <pic:spPr bwMode="auto">
                     <a:xfrm>
                       <a:off x="0" y="0"/>
-                      <a:ext cx="6438265" cy="2964815"/>
+                      <a:ext cx="7449185" cy="3430270"/>
                     </a:xfrm>
                     <a:prstGeom prst="rect">
                       <a:avLst/>
@@ -4010,7 +4242,7 @@
           <w:szCs w:val="22"/>
           <w:u w:val="single"/>
         </w:rPr>
-        <w:t>ικόνα :</w:t>
+        <w:t>ικόνα 10:</w:t>
       </w:r>
       <w:r>
         <w:rPr>
@@ -4019,37 +4251,20 @@
           <w:sz w:val="22"/>
           <w:szCs w:val="22"/>
         </w:rPr>
-        <w:t xml:space="preserve"> ασασασασασ</w:t>
-      </w:r>
-    </w:p>
-    <w:p>
-      <w:pPr>
-        <w:pStyle w:val="Normal"/>
-        <w:rPr>
-          <w:sz w:val="28"/>
-          <w:szCs w:val="28"/>
-        </w:rPr>
-      </w:pPr>
-      <w:r>
-        <w:rPr>
-          <w:sz w:val="28"/>
-          <w:szCs w:val="28"/>
-        </w:rPr>
-      </w:r>
-    </w:p>
-    <w:p>
-      <w:pPr>
-        <w:pStyle w:val="Normal"/>
-        <w:rPr>
-          <w:sz w:val="28"/>
-          <w:szCs w:val="28"/>
-        </w:rPr>
-      </w:pPr>
-      <w:r>
-        <w:rPr>
-          <w:sz w:val="28"/>
-          <w:szCs w:val="28"/>
-        </w:rPr>
+        <w:t xml:space="preserve"> </w:t>
+      </w:r>
+      <w:r>
+        <w:rPr>
+          <w:rFonts w:eastAsia="Calibri" w:cs="" w:cstheme="minorBidi" w:eastAsiaTheme="minorHAnsi"/>
+          <w:b w:val="false"/>
+          <w:bCs w:val="false"/>
+          <w:color w:val="auto"/>
+          <w:kern w:val="0"/>
+          <w:sz w:val="22"/>
+          <w:szCs w:val="22"/>
+          <w:lang w:val="el-GR" w:eastAsia="en-US" w:bidi="ar-SA"/>
+        </w:rPr>
+        <w:t>Αναζήτηση με ερώτηση ταυτότητας στη στήλη με το UNIQUE constraint που υποστηρίζεται από hash index.</w:t>
       </w:r>
     </w:p>
     <w:p>
@@ -4710,7 +4925,7 @@
         <w:docPartGallery w:val="Page Numbers (Bottom of Page)"/>
         <w:docPartUnique w:val="true"/>
       </w:docPartObj>
-      <w:id w:val="1779209601"/>
+      <w:id w:val="1443228521"/>
     </w:sdtPr>
     <w:sdtContent>
       <w:p>
@@ -4733,7 +4948,7 @@
         </w:r>
         <w:r>
           <w:rPr/>
-          <w:t>16</w:t>
+          <w:t>17</w:t>
         </w:r>
         <w:r>
           <w:rPr/>
@@ -5006,116 +5221,6 @@
   <w:abstractNum w:abstractNumId="3">
     <w:lvl w:ilvl="0">
       <w:start w:val="1"/>
-      <w:numFmt w:val="decimal"/>
-      <w:lvlText w:val="%1."/>
-      <w:lvlJc w:val="left"/>
-      <w:pPr>
-        <w:tabs>
-          <w:tab w:val="num" w:pos="0"/>
-        </w:tabs>
-        <w:ind w:left="360" w:hanging="360"/>
-      </w:pPr>
-    </w:lvl>
-    <w:lvl w:ilvl="1">
-      <w:start w:val="1"/>
-      <w:numFmt w:val="lowerLetter"/>
-      <w:lvlText w:val="%2."/>
-      <w:lvlJc w:val="left"/>
-      <w:pPr>
-        <w:tabs>
-          <w:tab w:val="num" w:pos="0"/>
-        </w:tabs>
-        <w:ind w:left="1080" w:hanging="360"/>
-      </w:pPr>
-    </w:lvl>
-    <w:lvl w:ilvl="2">
-      <w:start w:val="1"/>
-      <w:numFmt w:val="lowerRoman"/>
-      <w:lvlText w:val="%3."/>
-      <w:lvlJc w:val="right"/>
-      <w:pPr>
-        <w:tabs>
-          <w:tab w:val="num" w:pos="0"/>
-        </w:tabs>
-        <w:ind w:left="1800" w:hanging="180"/>
-      </w:pPr>
-    </w:lvl>
-    <w:lvl w:ilvl="3">
-      <w:start w:val="1"/>
-      <w:numFmt w:val="decimal"/>
-      <w:lvlText w:val="%4."/>
-      <w:lvlJc w:val="left"/>
-      <w:pPr>
-        <w:tabs>
-          <w:tab w:val="num" w:pos="0"/>
-        </w:tabs>
-        <w:ind w:left="2520" w:hanging="360"/>
-      </w:pPr>
-    </w:lvl>
-    <w:lvl w:ilvl="4">
-      <w:start w:val="1"/>
-      <w:numFmt w:val="lowerLetter"/>
-      <w:lvlText w:val="%5."/>
-      <w:lvlJc w:val="left"/>
-      <w:pPr>
-        <w:tabs>
-          <w:tab w:val="num" w:pos="0"/>
-        </w:tabs>
-        <w:ind w:left="3240" w:hanging="360"/>
-      </w:pPr>
-    </w:lvl>
-    <w:lvl w:ilvl="5">
-      <w:start w:val="1"/>
-      <w:numFmt w:val="lowerRoman"/>
-      <w:lvlText w:val="%6."/>
-      <w:lvlJc w:val="right"/>
-      <w:pPr>
-        <w:tabs>
-          <w:tab w:val="num" w:pos="0"/>
-        </w:tabs>
-        <w:ind w:left="3960" w:hanging="180"/>
-      </w:pPr>
-    </w:lvl>
-    <w:lvl w:ilvl="6">
-      <w:start w:val="1"/>
-      <w:numFmt w:val="decimal"/>
-      <w:lvlText w:val="%7."/>
-      <w:lvlJc w:val="left"/>
-      <w:pPr>
-        <w:tabs>
-          <w:tab w:val="num" w:pos="0"/>
-        </w:tabs>
-        <w:ind w:left="4680" w:hanging="360"/>
-      </w:pPr>
-    </w:lvl>
-    <w:lvl w:ilvl="7">
-      <w:start w:val="1"/>
-      <w:numFmt w:val="lowerLetter"/>
-      <w:lvlText w:val="%8."/>
-      <w:lvlJc w:val="left"/>
-      <w:pPr>
-        <w:tabs>
-          <w:tab w:val="num" w:pos="0"/>
-        </w:tabs>
-        <w:ind w:left="5400" w:hanging="360"/>
-      </w:pPr>
-    </w:lvl>
-    <w:lvl w:ilvl="8">
-      <w:start w:val="1"/>
-      <w:numFmt w:val="lowerRoman"/>
-      <w:lvlText w:val="%9."/>
-      <w:lvlJc w:val="right"/>
-      <w:pPr>
-        <w:tabs>
-          <w:tab w:val="num" w:pos="0"/>
-        </w:tabs>
-        <w:ind w:left="6120" w:hanging="180"/>
-      </w:pPr>
-    </w:lvl>
-  </w:abstractNum>
-  <w:abstractNum w:abstractNumId="4">
-    <w:lvl w:ilvl="0">
-      <w:start w:val="1"/>
       <w:numFmt w:val="none"/>
       <w:suff w:val="nothing"/>
       <w:lvlText w:val=""/>
@@ -5240,9 +5345,6 @@
   </w:num>
   <w:num w:numId="3">
     <w:abstractNumId w:val="3"/>
-  </w:num>
-  <w:num w:numId="4">
-    <w:abstractNumId w:val="4"/>
   </w:num>
 </w:numbering>
 </file>

</xml_diff>